<commit_message>
tst wurde Name hinzugefügt
</commit_message>
<xml_diff>
--- a/tst.docx
+++ b/tst.docx
@@ -12,6 +12,44 @@
       <w:r>
         <w:tab/>
         <w:t xml:space="preserve">Test test TeSt tEsT TEST </w:t>
+      </w:r>
+    </w:p>
+    <w:p>
+      <w:pPr>
+        <w:tabs>
+          <w:tab w:val="left" w:pos="2040"/>
+        </w:tabs>
+      </w:pPr>
+    </w:p>
+    <w:p>
+      <w:pPr>
+        <w:tabs>
+          <w:tab w:val="left" w:pos="2040"/>
+        </w:tabs>
+      </w:pPr>
+    </w:p>
+    <w:p>
+      <w:pPr>
+        <w:tabs>
+          <w:tab w:val="left" w:pos="2040"/>
+        </w:tabs>
+      </w:pPr>
+    </w:p>
+    <w:p>
+      <w:pPr>
+        <w:tabs>
+          <w:tab w:val="left" w:pos="2040"/>
+        </w:tabs>
+      </w:pPr>
+    </w:p>
+    <w:p>
+      <w:pPr>
+        <w:tabs>
+          <w:tab w:val="left" w:pos="2040"/>
+        </w:tabs>
+      </w:pPr>
+      <w:r>
+        <w:t>Meric Renksec</w:t>
       </w:r>
       <w:bookmarkStart w:id="0" w:name="_GoBack"/>
       <w:bookmarkEnd w:id="0"/>

</xml_diff>